<commit_message>
Final Update, DocPac 31
</commit_message>
<xml_diff>
--- a/docpac_31210423/docpac_31210423.docx
+++ b/docpac_31210423/docpac_31210423.docx
@@ -464,8 +464,10 @@
               <w:rPr>
                 <w:rFonts w:ascii="Abadi" w:hAnsi="Abadi"/>
               </w:rPr>
-              <w:t>None</w:t>
+              <w:t>TSA Field Trip, Wed-Fri</w:t>
             </w:r>
+            <w:bookmarkStart w:id="0" w:name="_GoBack"/>
+            <w:bookmarkEnd w:id="0"/>
           </w:p>
         </w:tc>
       </w:tr>
@@ -556,14 +558,14 @@
               </w:rPr>
               <w:t>Q</w:t>
             </w:r>
-            <w:bookmarkStart w:id="0" w:name="_Hlk132716338"/>
+            <w:bookmarkStart w:id="1" w:name="_Hlk132716338"/>
             <w:r>
               <w:rPr>
                 <w:rFonts w:ascii="Abadi" w:hAnsi="Abadi"/>
               </w:rPr>
               <w:t>4 Project Applications [J]</w:t>
             </w:r>
-            <w:bookmarkEnd w:id="0"/>
+            <w:bookmarkEnd w:id="1"/>
           </w:p>
           <w:p>
             <w:pPr>
@@ -999,6 +1001,18 @@
         <w:t>fill in the information for that project in the table below</w:t>
       </w:r>
     </w:p>
+    <w:p>
+      <w:pPr>
+        <w:pStyle w:val="ListParagraph"/>
+        <w:numPr>
+          <w:ilvl w:val="0"/>
+          <w:numId w:val="12"/>
+        </w:numPr>
+      </w:pPr>
+      <w:r>
+        <w:t>Place your cover letter and resume in the “Q4Applications” folder of this DocPac. If does not exist, create it.</w:t>
+      </w:r>
+    </w:p>
     <w:tbl>
       <w:tblPr>
         <w:tblStyle w:val="TableGrid"/>
@@ -1229,18 +1243,167 @@
           </w:p>
         </w:tc>
       </w:tr>
+      <w:tr>
+        <w:trPr>
+          <w:trHeight w:val="881"/>
+        </w:trPr>
+        <w:tc>
+          <w:tcPr>
+            <w:tcW w:w="5215" w:type="dxa"/>
+            <w:vAlign w:val="center"/>
+          </w:tcPr>
+          <w:p>
+            <w:pPr>
+              <w:jc w:val="center"/>
+            </w:pPr>
+            <w:r>
+              <w:t>Scratch Clone</w:t>
+            </w:r>
+          </w:p>
+        </w:tc>
+        <w:tc>
+          <w:tcPr>
+            <w:tcW w:w="5215" w:type="dxa"/>
+            <w:vAlign w:val="center"/>
+          </w:tcPr>
+          <w:p>
+            <w:pPr>
+              <w:jc w:val="center"/>
+            </w:pPr>
+          </w:p>
+        </w:tc>
+      </w:tr>
     </w:tbl>
     <w:p/>
     <w:p>
       <w:pPr>
+        <w:pStyle w:val="Heading1"/>
+      </w:pPr>
+      <w:r>
+        <w:t xml:space="preserve">Q4 </w:t>
+      </w:r>
+      <w:r>
+        <w:t xml:space="preserve">Project </w:t>
+      </w:r>
+      <w:r>
+        <w:t>Interviews</w:t>
+      </w:r>
+      <w:r>
+        <w:t xml:space="preserve"> [</w:t>
+      </w:r>
+      <w:r>
+        <w:t>S</w:t>
+      </w:r>
+      <w:r>
+        <w:t>]</w:t>
+      </w:r>
+    </w:p>
+    <w:p>
+      <w:pPr>
         <w:pStyle w:val="ListParagraph"/>
         <w:numPr>
-          <w:ilvl w:val="2"/>
+          <w:ilvl w:val="0"/>
           <w:numId w:val="12"/>
         </w:numPr>
       </w:pPr>
       <w:r>
-        <w:br w:type="page"/>
+        <w:t>Check your school email for applications from Juniors (see their assignment, Q4 Project Applications, above).</w:t>
+      </w:r>
+    </w:p>
+    <w:p>
+      <w:pPr>
+        <w:pStyle w:val="ListParagraph"/>
+        <w:numPr>
+          <w:ilvl w:val="0"/>
+          <w:numId w:val="12"/>
+        </w:numPr>
+      </w:pPr>
+      <w:r>
+        <w:t>Select at least two applicants and schedule a formal interview with them some time during class. If you have more than two applicants, attempt to interview them all.</w:t>
+      </w:r>
+    </w:p>
+    <w:p>
+      <w:pPr>
+        <w:pStyle w:val="ListParagraph"/>
+        <w:numPr>
+          <w:ilvl w:val="0"/>
+          <w:numId w:val="12"/>
+        </w:numPr>
+      </w:pPr>
+      <w:r>
+        <w:t>Before the interview, make a list of interview questions that are important to your company.</w:t>
+      </w:r>
+    </w:p>
+    <w:p>
+      <w:pPr>
+        <w:pStyle w:val="ListParagraph"/>
+        <w:numPr>
+          <w:ilvl w:val="1"/>
+          <w:numId w:val="12"/>
+        </w:numPr>
+      </w:pPr>
+      <w:r>
+        <w:t>You can find good examples online.</w:t>
+      </w:r>
+    </w:p>
+    <w:p>
+      <w:pPr>
+        <w:pStyle w:val="ListParagraph"/>
+        <w:numPr>
+          <w:ilvl w:val="0"/>
+          <w:numId w:val="12"/>
+        </w:numPr>
+      </w:pPr>
+      <w:r>
+        <w:t>Create a template that contains each of the questions, and print a copy for each interviewee.</w:t>
+      </w:r>
+    </w:p>
+    <w:p>
+      <w:pPr>
+        <w:pStyle w:val="ListParagraph"/>
+        <w:numPr>
+          <w:ilvl w:val="0"/>
+          <w:numId w:val="12"/>
+        </w:numPr>
+      </w:pPr>
+      <w:r>
+        <w:t>During the interview, fill out this template with the interviewee’s responses.</w:t>
+      </w:r>
+    </w:p>
+    <w:p>
+      <w:pPr>
+        <w:pStyle w:val="ListParagraph"/>
+        <w:numPr>
+          <w:ilvl w:val="1"/>
+          <w:numId w:val="12"/>
+        </w:numPr>
+      </w:pPr>
+      <w:r>
+        <w:t>You may ask more questions than what is on this template, if needed.</w:t>
+      </w:r>
+    </w:p>
+    <w:p>
+      <w:pPr>
+        <w:pStyle w:val="ListParagraph"/>
+        <w:numPr>
+          <w:ilvl w:val="0"/>
+          <w:numId w:val="12"/>
+        </w:numPr>
+      </w:pPr>
+      <w:r>
+        <w:t>Submit a hard copy of these completed templates in your DocPac.</w:t>
+      </w:r>
+    </w:p>
+    <w:p>
+      <w:pPr>
+        <w:pStyle w:val="ListParagraph"/>
+        <w:numPr>
+          <w:ilvl w:val="1"/>
+          <w:numId w:val="12"/>
+        </w:numPr>
+      </w:pPr>
+      <w:r>
+        <w:t>If some of your interviews are scheduled for next week, please contact the instructor as soon as you know for extended time on this assignment.</w:t>
       </w:r>
     </w:p>
     <w:p>
@@ -3486,10 +3649,32 @@
       <w:pPr>
         <w:pStyle w:val="Heading1"/>
       </w:pPr>
-      <w:bookmarkStart w:id="1" w:name="_GoBack"/>
-      <w:bookmarkEnd w:id="1"/>
       <w:r>
         <w:t>Q4 Project Applications [J]</w:t>
+      </w:r>
+    </w:p>
+    <w:p/>
+    <w:p/>
+    <w:p/>
+    <w:p/>
+    <w:p>
+      <w:pPr>
+        <w:pStyle w:val="Heading1"/>
+      </w:pPr>
+      <w:r>
+        <w:t xml:space="preserve">Q4 Project </w:t>
+      </w:r>
+      <w:r>
+        <w:t>Interviews</w:t>
+      </w:r>
+      <w:r>
+        <w:t xml:space="preserve"> [</w:t>
+      </w:r>
+      <w:r>
+        <w:t>S</w:t>
+      </w:r>
+      <w:r>
+        <w:t>]</w:t>
       </w:r>
     </w:p>
     <w:sectPr>
@@ -7618,6 +7803,21 @@
 </file>
 
 <file path=customXml/item1.xml><?xml version="1.0" encoding="utf-8"?>
+<?mso-contentType ?>
+<FormTemplates xmlns="http://schemas.microsoft.com/sharepoint/v3/contenttype/forms">
+  <Display>DocumentLibraryForm</Display>
+  <Edit>DocumentLibraryForm</Edit>
+  <New>DocumentLibraryForm</New>
+</FormTemplates>
+</file>
+
+<file path=customXml/item2.xml><?xml version="1.0" encoding="utf-8"?>
+<p:properties xmlns:p="http://schemas.microsoft.com/office/2006/metadata/properties" xmlns:xsi="http://www.w3.org/2001/XMLSchema-instance" xmlns:pc="http://schemas.microsoft.com/office/infopath/2007/PartnerControls">
+  <documentManagement/>
+</p:properties>
+</file>
+
+<file path=customXml/item3.xml><?xml version="1.0" encoding="utf-8"?>
 <ct:contentTypeSchema xmlns:ct="http://schemas.microsoft.com/office/2006/metadata/contentType" xmlns:ma="http://schemas.microsoft.com/office/2006/metadata/properties/metaAttributes" ct:_="" ma:_="" ma:contentTypeName="Document" ma:contentTypeID="0x010100ABA223F759147049B9D8A25DED07DD24" ma:contentTypeVersion="14" ma:contentTypeDescription="Create a new document." ma:contentTypeScope="" ma:versionID="754cccfe17833f4d06e0267dc9c12ab7">
   <xsd:schema xmlns:xsd="http://www.w3.org/2001/XMLSchema" xmlns:xs="http://www.w3.org/2001/XMLSchema" xmlns:p="http://schemas.microsoft.com/office/2006/metadata/properties" xmlns:ns3="cc9255bc-4d99-4f42-bba5-857cbcc6e725" xmlns:ns4="fc2bff61-6a31-4c51-9f32-b9bba46405e5" targetNamespace="http://schemas.microsoft.com/office/2006/metadata/properties" ma:root="true" ma:fieldsID="e32414dc8724dfdc561355c14801bc84" ns3:_="" ns4:_="">
     <xsd:import namespace="cc9255bc-4d99-4f42-bba5-857cbcc6e725"/>
@@ -7846,26 +8046,28 @@
 </ct:contentTypeSchema>
 </file>
 
-<file path=customXml/item2.xml><?xml version="1.0" encoding="utf-8"?>
-<p:properties xmlns:p="http://schemas.microsoft.com/office/2006/metadata/properties" xmlns:xsi="http://www.w3.org/2001/XMLSchema-instance" xmlns:pc="http://schemas.microsoft.com/office/infopath/2007/PartnerControls">
-  <documentManagement/>
-</p:properties>
-</file>
-
-<file path=customXml/item3.xml><?xml version="1.0" encoding="utf-8"?>
-<?mso-contentType ?>
-<FormTemplates xmlns="http://schemas.microsoft.com/sharepoint/v3/contenttype/forms">
-  <Display>DocumentLibraryForm</Display>
-  <Edit>DocumentLibraryForm</Edit>
-  <New>DocumentLibraryForm</New>
-</FormTemplates>
-</file>
-
 <file path=customXml/item4.xml><?xml version="1.0" encoding="utf-8"?>
 <b:Sources xmlns:b="http://schemas.openxmlformats.org/officeDocument/2006/bibliography" xmlns="http://schemas.openxmlformats.org/officeDocument/2006/bibliography" SelectedStyle="\APASixthEditionOfficeOnline.xsl" StyleName="APA" Version="6"/>
 </file>
 
 <file path=customXml/itemProps1.xml><?xml version="1.0" encoding="utf-8"?>
+<ds:datastoreItem xmlns:ds="http://schemas.openxmlformats.org/officeDocument/2006/customXml" ds:itemID="{7BFD71E4-33D5-445D-9CFC-21F1C7989C0E}">
+  <ds:schemaRefs>
+    <ds:schemaRef ds:uri="http://schemas.microsoft.com/sharepoint/v3/contenttype/forms"/>
+  </ds:schemaRefs>
+</ds:datastoreItem>
+</file>
+
+<file path=customXml/itemProps2.xml><?xml version="1.0" encoding="utf-8"?>
+<ds:datastoreItem xmlns:ds="http://schemas.openxmlformats.org/officeDocument/2006/customXml" ds:itemID="{1A5F5AF1-B05B-4704-B970-F66948F444EC}">
+  <ds:schemaRefs>
+    <ds:schemaRef ds:uri="http://schemas.microsoft.com/office/2006/metadata/properties"/>
+    <ds:schemaRef ds:uri="http://schemas.microsoft.com/office/infopath/2007/PartnerControls"/>
+  </ds:schemaRefs>
+</ds:datastoreItem>
+</file>
+
+<file path=customXml/itemProps3.xml><?xml version="1.0" encoding="utf-8"?>
 <ds:datastoreItem xmlns:ds="http://schemas.openxmlformats.org/officeDocument/2006/customXml" ds:itemID="{DDA83A75-2CCD-4D1B-9315-5B4B38A21415}">
   <ds:schemaRefs>
     <ds:schemaRef ds:uri="http://schemas.microsoft.com/office/2006/metadata/contentType"/>
@@ -7884,25 +8086,8 @@
 </ds:datastoreItem>
 </file>
 
-<file path=customXml/itemProps2.xml><?xml version="1.0" encoding="utf-8"?>
-<ds:datastoreItem xmlns:ds="http://schemas.openxmlformats.org/officeDocument/2006/customXml" ds:itemID="{1A5F5AF1-B05B-4704-B970-F66948F444EC}">
-  <ds:schemaRefs>
-    <ds:schemaRef ds:uri="http://schemas.microsoft.com/office/2006/metadata/properties"/>
-    <ds:schemaRef ds:uri="http://schemas.microsoft.com/office/infopath/2007/PartnerControls"/>
-  </ds:schemaRefs>
-</ds:datastoreItem>
-</file>
-
-<file path=customXml/itemProps3.xml><?xml version="1.0" encoding="utf-8"?>
-<ds:datastoreItem xmlns:ds="http://schemas.openxmlformats.org/officeDocument/2006/customXml" ds:itemID="{7BFD71E4-33D5-445D-9CFC-21F1C7989C0E}">
-  <ds:schemaRefs>
-    <ds:schemaRef ds:uri="http://schemas.microsoft.com/sharepoint/v3/contenttype/forms"/>
-  </ds:schemaRefs>
-</ds:datastoreItem>
-</file>
-
 <file path=customXml/itemProps4.xml><?xml version="1.0" encoding="utf-8"?>
-<ds:datastoreItem xmlns:ds="http://schemas.openxmlformats.org/officeDocument/2006/customXml" ds:itemID="{BD87430B-8857-481F-A59C-93A5ECE49CCB}">
+<ds:datastoreItem xmlns:ds="http://schemas.openxmlformats.org/officeDocument/2006/customXml" ds:itemID="{271EB356-0269-43F4-8A7C-FA448D22404C}">
   <ds:schemaRefs>
     <ds:schemaRef ds:uri="http://schemas.openxmlformats.org/officeDocument/2006/bibliography"/>
   </ds:schemaRefs>

</xml_diff>